<commit_message>
Update 2/16/2023 9:37AM EST
Updates as of 9:37AM EST on 2/16/2023.
</commit_message>
<xml_diff>
--- a/CRIMINAL PREVENTION SECURITY SYSTEMS/CODE OF CONDUCT/CRIM. CODE OF CONDUCT/HOMICIDE PREVENTION/20230216 - MCE123 Technology Development - Homicide Prevention Security Systems - v1.0.0.1.docx
+++ b/CRIMINAL PREVENTION SECURITY SYSTEMS/CODE OF CONDUCT/CRIM. CODE OF CONDUCT/HOMICIDE PREVENTION/20230216 - MCE123 Technology Development - Homicide Prevention Security Systems - v1.0.0.1.docx
@@ -118,7 +118,23 @@
           <w:sz w:val="52"/>
           <w:szCs w:val="44"/>
         </w:rPr>
-        <w:t xml:space="preserve">HOSTILITY </w:t>
+        <w:t>HO</w:t>
+      </w:r>
+      <w:r>
+        <w:rPr>
+          <w:bCs/>
+          <w:sz w:val="52"/>
+          <w:szCs w:val="44"/>
+        </w:rPr>
+        <w:t>MICIDE</w:t>
+      </w:r>
+      <w:r>
+        <w:rPr>
+          <w:bCs/>
+          <w:sz w:val="52"/>
+          <w:szCs w:val="44"/>
+        </w:rPr>
+        <w:t xml:space="preserve"> </w:t>
       </w:r>
       <w:r>
         <w:rPr>
@@ -237,7 +253,21 @@
           <w:sz w:val="24"/>
         </w:rPr>
         <w:lastRenderedPageBreak/>
-        <w:t xml:space="preserve">HOSTILITY </w:t>
+        <w:t>HO</w:t>
+      </w:r>
+      <w:r>
+        <w:rPr>
+          <w:b/>
+          <w:sz w:val="24"/>
+        </w:rPr>
+        <w:t>MICIDE</w:t>
+      </w:r>
+      <w:r>
+        <w:rPr>
+          <w:b/>
+          <w:sz w:val="24"/>
+        </w:rPr>
+        <w:t xml:space="preserve"> </w:t>
       </w:r>
       <w:r>
         <w:rPr>
@@ -268,13 +298,7 @@
         <w:rPr>
           <w:u w:val="single"/>
         </w:rPr>
-        <w:t>HO</w:t>
-      </w:r>
-      <w:r>
-        <w:rPr>
-          <w:u w:val="single"/>
-        </w:rPr>
-        <w:t>MICIDE</w:t>
+        <w:t>HOMICIDE</w:t>
       </w:r>
       <w:r>
         <w:rPr>
@@ -526,19 +550,13 @@
               <w:t>, INC.</w:t>
             </w:r>
             <w:r>
-              <w:t xml:space="preserve"> </w:t>
-            </w:r>
-            <w:r>
-              <w:t>2020</w:t>
+              <w:t xml:space="preserve"> 2020</w:t>
             </w:r>
             <w:r>
               <w:t>-</w:t>
             </w:r>
             <w:r>
-              <w:t>202</w:t>
-            </w:r>
-            <w:r>
-              <w:t>3</w:t>
+              <w:t>2023</w:t>
             </w:r>
             <w:r>
               <w:t>, ALL RIGHTS RESERVED</w:t>

</xml_diff>